<commit_message>
Alteração currículo - links
</commit_message>
<xml_diff>
--- a/docs/Alexandre Rodrigues da Silva.docx
+++ b/docs/Alexandre Rodrigues da Silva.docx
@@ -310,6 +310,75 @@
               <w:t>Veículo próprio.</w:t>
             </w:r>
           </w:p>
+          <w:p>
+            <w:pPr>
+              <w:pStyle w:val="Informaesdocontato"/>
+              <w:rPr>
+                <w:rFonts w:ascii="Arial" w:hAnsi="Arial" w:cs="Arial"/>
+                <w:sz w:val="18"/>
+                <w:szCs w:val="18"/>
+                <w:lang w:val="pt-BR"/>
+              </w:rPr>
+            </w:pPr>
+          </w:p>
+          <w:p>
+            <w:pPr>
+              <w:pStyle w:val="Informaesdocontato"/>
+            </w:pPr>
+            <w:hyperlink r:id="rId10" w:history="1">
+              <w:r>
+                <w:rPr>
+                  <w:rStyle w:val="Hyperlink"/>
+                  <w:lang w:val="pt-BR"/>
+                </w:rPr>
+                <w:t>https://github.com/alexandre-rodrigues-silva</w:t>
+              </w:r>
+            </w:hyperlink>
+          </w:p>
+          <w:p>
+            <w:pPr>
+              <w:pStyle w:val="Informaesdocontato"/>
+              <w:rPr>
+                <w:rFonts w:ascii="Arial" w:hAnsi="Arial" w:cs="Arial"/>
+                <w:sz w:val="18"/>
+                <w:szCs w:val="18"/>
+                <w:lang w:val="pt-BR"/>
+              </w:rPr>
+            </w:pPr>
+          </w:p>
+          <w:p>
+            <w:pPr>
+              <w:pStyle w:val="Informaesdocontato"/>
+              <w:rPr>
+                <w:rFonts w:ascii="Arial" w:hAnsi="Arial" w:cs="Arial"/>
+                <w:sz w:val="18"/>
+                <w:szCs w:val="18"/>
+                <w:lang w:val="pt-BR"/>
+              </w:rPr>
+            </w:pPr>
+            <w:hyperlink r:id="rId11" w:history="1">
+              <w:r>
+                <w:rPr>
+                  <w:rStyle w:val="Hyperlink"/>
+                  <w:rFonts w:ascii="Segoe UI" w:hAnsi="Segoe UI" w:cs="Segoe UI"/>
+                  <w:bdr w:val="none" w:sz="0" w:space="0" w:color="auto" w:frame="1"/>
+                  <w:shd w:val="clear" w:color="auto" w:fill="FFFFFF"/>
+                  <w:lang w:val="pt-BR"/>
+                </w:rPr>
+                <w:t>https://</w:t>
+              </w:r>
+              <w:r>
+                <w:rPr>
+                  <w:rStyle w:val="Hyperlink"/>
+                  <w:rFonts w:ascii="Segoe UI" w:hAnsi="Segoe UI" w:cs="Segoe UI"/>
+                  <w:bdr w:val="none" w:sz="0" w:space="0" w:color="auto" w:frame="1"/>
+                  <w:shd w:val="clear" w:color="auto" w:fill="FFFFFF"/>
+                  <w:lang w:val="pt-BR"/>
+                </w:rPr>
+                <w:t>www.linkedin.com/in/alexandre-silva-02267072</w:t>
+              </w:r>
+            </w:hyperlink>
+          </w:p>
         </w:tc>
       </w:tr>
     </w:tbl>
@@ -341,6 +410,8 @@
         </w:rPr>
         <w:t>bjetivo</w:t>
       </w:r>
+      <w:bookmarkStart w:id="0" w:name="_GoBack"/>
+      <w:bookmarkEnd w:id="0"/>
     </w:p>
     <w:tbl>
       <w:tblPr>
@@ -906,18 +977,7 @@
                         <w:szCs w:val="18"/>
                         <w:lang w:val="pt-BR"/>
                       </w:rPr>
-                      <w:t>Conhecimentos em plataformas de prototipação (i.</w:t>
-                    </w:r>
-                    <w:bookmarkStart w:id="0" w:name="_GoBack"/>
-                    <w:bookmarkEnd w:id="0"/>
-                    <w:r>
-                      <w:rPr>
-                        <w:rFonts w:ascii="Arial" w:hAnsi="Arial" w:cs="Arial"/>
-                        <w:sz w:val="18"/>
-                        <w:szCs w:val="18"/>
-                        <w:lang w:val="pt-BR"/>
-                      </w:rPr>
-                      <w:t>e. Arduino) incluindo projetos eletrônicos, IoT e comunicação serial ou RF;</w:t>
+                      <w:t>Conhecimentos em plataformas de prototipação (i.e. Arduino) incluindo projetos eletrônicos, IoT e comunicação serial ou RF;</w:t>
                     </w:r>
                   </w:p>
                 </w:tc>
@@ -1461,6 +1521,7 @@
                         <w:szCs w:val="18"/>
                         <w:lang w:val="pt-BR"/>
                       </w:rPr>
+                      <w:lastRenderedPageBreak/>
                       <w:t>Projeto, orçamento e instalação de sistema de condicionamento de ar doméstico.</w:t>
                     </w:r>
                   </w:p>
@@ -1505,7 +1566,6 @@
                         <w:szCs w:val="18"/>
                         <w:lang w:val="pt-BR"/>
                       </w:rPr>
-                      <w:lastRenderedPageBreak/>
                       <w:t>Atendimento em campo para realização de orçamentos e execução de serviços relacionados.</w:t>
                     </w:r>
                   </w:p>
@@ -2432,7 +2492,7 @@
       </w:pPr>
     </w:p>
     <w:sectPr>
-      <w:footerReference w:type="default" r:id="rId10"/>
+      <w:footerReference w:type="default" r:id="rId12"/>
       <w:pgSz w:w="11907" w:h="16839" w:code="9"/>
       <w:pgMar w:top="1080" w:right="1584" w:bottom="1080" w:left="1584" w:header="720" w:footer="720" w:gutter="0"/>
       <w:cols w:space="720"/>
@@ -3058,6 +3118,7 @@
     <w:lsdException w:name="HTML Sample" w:semiHidden="1" w:unhideWhenUsed="1"/>
     <w:lsdException w:name="HTML Typewriter" w:semiHidden="1" w:unhideWhenUsed="1"/>
     <w:lsdException w:name="HTML Variable" w:semiHidden="1" w:unhideWhenUsed="1"/>
+    <w:lsdException w:name="Normal Table" w:semiHidden="1" w:unhideWhenUsed="1"/>
     <w:lsdException w:name="annotation subject" w:semiHidden="1" w:unhideWhenUsed="1"/>
     <w:lsdException w:name="No List" w:semiHidden="1" w:unhideWhenUsed="1"/>
     <w:lsdException w:name="Outline List 1" w:semiHidden="1" w:unhideWhenUsed="1"/>
@@ -3103,9 +3164,11 @@
     <w:lsdException w:name="Table Subtle 1" w:semiHidden="1" w:unhideWhenUsed="1"/>
     <w:lsdException w:name="Table Subtle 2" w:semiHidden="1" w:unhideWhenUsed="1"/>
     <w:lsdException w:name="Table Web 1" w:semiHidden="1" w:unhideWhenUsed="1"/>
+    <w:lsdException w:name="Table Web 2" w:semiHidden="1" w:unhideWhenUsed="1"/>
     <w:lsdException w:name="Table Web 3" w:semiHidden="1" w:unhideWhenUsed="1"/>
     <w:lsdException w:name="Balloon Text" w:semiHidden="1" w:unhideWhenUsed="1"/>
     <w:lsdException w:name="Table Grid" w:uiPriority="39"/>
+    <w:lsdException w:name="Table Theme" w:semiHidden="1" w:unhideWhenUsed="1"/>
     <w:lsdException w:name="Placeholder Text" w:semiHidden="1"/>
     <w:lsdException w:name="No Spacing" w:uiPriority="36" w:qFormat="1"/>
     <w:lsdException w:name="Light Shading" w:uiPriority="60"/>
@@ -3645,6 +3708,28 @@
       <w:ind w:left="720"/>
       <w:contextualSpacing/>
     </w:pPr>
+  </w:style>
+  <w:style w:type="character" w:customStyle="1" w:styleId="vanity-namedomain">
+    <w:name w:val="vanity-name__domain"/>
+    <w:basedOn w:val="Fontepargpadro"/>
+    <w:rsid w:val="007F5FD0"/>
+  </w:style>
+  <w:style w:type="character" w:customStyle="1" w:styleId="vanity-namedisplay-name">
+    <w:name w:val="vanity-name__display-name"/>
+    <w:basedOn w:val="Fontepargpadro"/>
+    <w:rsid w:val="007F5FD0"/>
+  </w:style>
+  <w:style w:type="character" w:styleId="MenoPendente">
+    <w:name w:val="Unresolved Mention"/>
+    <w:basedOn w:val="Fontepargpadro"/>
+    <w:uiPriority w:val="99"/>
+    <w:semiHidden/>
+    <w:unhideWhenUsed/>
+    <w:rsid w:val="007F5FD0"/>
+    <w:rPr>
+      <w:color w:val="605E5C"/>
+      <w:shd w:val="clear" w:color="auto" w:fill="E1DFDD"/>
+    </w:rPr>
   </w:style>
 </w:styles>
 </file>
@@ -3952,6 +4037,7 @@
     <w:rsid w:val="007C521E"/>
     <w:rsid w:val="00DA5AF4"/>
     <w:rsid w:val="00DF6E77"/>
+    <w:rsid w:val="00EB7489"/>
     <w:rsid w:val="00FB27F0"/>
   </w:rsids>
   <m:mathPr>
@@ -4098,6 +4184,7 @@
     <w:lsdException w:name="HTML Sample" w:semiHidden="1" w:unhideWhenUsed="1"/>
     <w:lsdException w:name="HTML Typewriter" w:semiHidden="1" w:unhideWhenUsed="1"/>
     <w:lsdException w:name="HTML Variable" w:semiHidden="1" w:unhideWhenUsed="1"/>
+    <w:lsdException w:name="Normal Table" w:semiHidden="1" w:unhideWhenUsed="1"/>
     <w:lsdException w:name="annotation subject" w:semiHidden="1" w:unhideWhenUsed="1"/>
     <w:lsdException w:name="No List" w:semiHidden="1" w:unhideWhenUsed="1"/>
     <w:lsdException w:name="Outline List 1" w:semiHidden="1" w:unhideWhenUsed="1"/>
@@ -4143,9 +4230,11 @@
     <w:lsdException w:name="Table Subtle 1" w:semiHidden="1" w:unhideWhenUsed="1"/>
     <w:lsdException w:name="Table Subtle 2" w:semiHidden="1" w:unhideWhenUsed="1"/>
     <w:lsdException w:name="Table Web 1" w:semiHidden="1" w:unhideWhenUsed="1"/>
+    <w:lsdException w:name="Table Web 2" w:semiHidden="1" w:unhideWhenUsed="1"/>
     <w:lsdException w:name="Table Web 3" w:semiHidden="1" w:unhideWhenUsed="1"/>
     <w:lsdException w:name="Balloon Text" w:semiHidden="1" w:unhideWhenUsed="1"/>
     <w:lsdException w:name="Table Grid" w:uiPriority="39"/>
+    <w:lsdException w:name="Table Theme" w:semiHidden="1" w:unhideWhenUsed="1"/>
     <w:lsdException w:name="Placeholder Text" w:semiHidden="1"/>
     <w:lsdException w:name="No Spacing" w:uiPriority="1" w:qFormat="1"/>
     <w:lsdException w:name="Light Shading" w:uiPriority="60"/>
@@ -4800,7 +4889,7 @@
 </file>
 
 <file path=customXml/itemProps2.xml><?xml version="1.0" encoding="utf-8"?>
-<ds:datastoreItem xmlns:ds="http://schemas.openxmlformats.org/officeDocument/2006/customXml" ds:itemID="{B2AC2291-32C1-4554-87F2-AE7C1C48786C}">
+<ds:datastoreItem xmlns:ds="http://schemas.openxmlformats.org/officeDocument/2006/customXml" ds:itemID="{35BF224B-AA59-41B2-BA39-212D394A7D4B}">
   <ds:schemaRefs>
     <ds:schemaRef ds:uri="http://schemas.openxmlformats.org/officeDocument/2006/bibliography"/>
   </ds:schemaRefs>

</xml_diff>